<commit_message>
nmv 28 05 2025
</commit_message>
<xml_diff>
--- a/TS Jatai Ghanam Project/TS 6.1/TS 6.1 Ghanam Malayalam Corrections.docx
+++ b/TS Jatai Ghanam Project/TS 6.1/TS 6.1 Ghanam Malayalam Corrections.docx
@@ -256,6 +256,7 @@
               </w:rPr>
               <w:t>(</w:t>
             </w:r>
+            <w:proofErr w:type="gramStart"/>
             <w:r>
               <w:rPr>
                 <w:rFonts w:cs="BRH Malayalam Extra"/>
@@ -279,7 +280,16 @@
                 <w:color w:val="000000"/>
                 <w:szCs w:val="32"/>
               </w:rPr>
-              <w:t>[P34</w:t>
+              <w:t>[</w:t>
+            </w:r>
+            <w:proofErr w:type="gramEnd"/>
+            <w:r>
+              <w:rPr>
+                <w:rFonts w:cs="BRH Malayalam Extra"/>
+                <w:color w:val="000000"/>
+                <w:szCs w:val="32"/>
+              </w:rPr>
+              <w:t>P34</w:t>
             </w:r>
             <w:r>
               <w:rPr>
@@ -764,6 +774,7 @@
               </w:rPr>
               <w:t>(</w:t>
             </w:r>
+            <w:proofErr w:type="gramStart"/>
             <w:r>
               <w:rPr>
                 <w:rFonts w:cs="BRH Malayalam Extra"/>
@@ -787,7 +798,16 @@
                 <w:color w:val="000000"/>
                 <w:szCs w:val="32"/>
               </w:rPr>
-              <w:t>[P34</w:t>
+              <w:t>[</w:t>
+            </w:r>
+            <w:proofErr w:type="gramEnd"/>
+            <w:r>
+              <w:rPr>
+                <w:rFonts w:cs="BRH Malayalam Extra"/>
+                <w:color w:val="000000"/>
+                <w:szCs w:val="32"/>
+              </w:rPr>
+              <w:t>P34</w:t>
             </w:r>
             <w:r>
               <w:rPr>
@@ -1198,6 +1218,7 @@
               </w:rPr>
               <w:t>(</w:t>
             </w:r>
+            <w:proofErr w:type="gramStart"/>
             <w:r>
               <w:rPr>
                 <w:rFonts w:cs="BRH Malayalam Extra"/>
@@ -1221,7 +1242,16 @@
                 <w:color w:val="000000"/>
                 <w:szCs w:val="32"/>
               </w:rPr>
-              <w:t>[P34</w:t>
+              <w:t>[</w:t>
+            </w:r>
+            <w:proofErr w:type="gramEnd"/>
+            <w:r>
+              <w:rPr>
+                <w:rFonts w:cs="BRH Malayalam Extra"/>
+                <w:color w:val="000000"/>
+                <w:szCs w:val="32"/>
+              </w:rPr>
+              <w:t>P34</w:t>
             </w:r>
             <w:r>
               <w:rPr>
@@ -1713,6 +1743,7 @@
               </w:rPr>
               <w:t>(</w:t>
             </w:r>
+            <w:proofErr w:type="gramStart"/>
             <w:r>
               <w:rPr>
                 <w:rFonts w:cs="BRH Malayalam Extra"/>
@@ -1736,7 +1767,16 @@
                 <w:color w:val="000000"/>
                 <w:szCs w:val="32"/>
               </w:rPr>
-              <w:t>[P34</w:t>
+              <w:t>[</w:t>
+            </w:r>
+            <w:proofErr w:type="gramEnd"/>
+            <w:r>
+              <w:rPr>
+                <w:rFonts w:cs="BRH Malayalam Extra"/>
+                <w:color w:val="000000"/>
+                <w:szCs w:val="32"/>
+              </w:rPr>
+              <w:t>P34</w:t>
             </w:r>
             <w:r>
               <w:rPr>
@@ -2229,6 +2269,7 @@
               </w:rPr>
               <w:t>(</w:t>
             </w:r>
+            <w:proofErr w:type="gramStart"/>
             <w:r>
               <w:rPr>
                 <w:rFonts w:cs="BRH Malayalam Extra"/>
@@ -2252,7 +2293,16 @@
                 <w:color w:val="000000"/>
                 <w:szCs w:val="32"/>
               </w:rPr>
-              <w:t>[P34</w:t>
+              <w:t>[</w:t>
+            </w:r>
+            <w:proofErr w:type="gramEnd"/>
+            <w:r>
+              <w:rPr>
+                <w:rFonts w:cs="BRH Malayalam Extra"/>
+                <w:color w:val="000000"/>
+                <w:szCs w:val="32"/>
+              </w:rPr>
+              <w:t>P34</w:t>
             </w:r>
             <w:r>
               <w:rPr>
@@ -2663,6 +2713,7 @@
               </w:rPr>
               <w:t>(</w:t>
             </w:r>
+            <w:proofErr w:type="gramStart"/>
             <w:r>
               <w:rPr>
                 <w:rFonts w:cs="BRH Malayalam Extra"/>
@@ -2686,7 +2737,16 @@
                 <w:color w:val="000000"/>
                 <w:szCs w:val="32"/>
               </w:rPr>
-              <w:t>[P34</w:t>
+              <w:t>[</w:t>
+            </w:r>
+            <w:proofErr w:type="gramEnd"/>
+            <w:r>
+              <w:rPr>
+                <w:rFonts w:cs="BRH Malayalam Extra"/>
+                <w:color w:val="000000"/>
+                <w:szCs w:val="32"/>
+              </w:rPr>
+              <w:t>P34</w:t>
             </w:r>
             <w:r>
               <w:rPr>
@@ -3193,6 +3253,7 @@
               </w:rPr>
               <w:t>(</w:t>
             </w:r>
+            <w:proofErr w:type="gramStart"/>
             <w:r>
               <w:rPr>
                 <w:rFonts w:cs="BRH Malayalam Extra"/>
@@ -3216,7 +3277,16 @@
                 <w:color w:val="000000"/>
                 <w:szCs w:val="32"/>
               </w:rPr>
-              <w:t>[P64</w:t>
+              <w:t>[</w:t>
+            </w:r>
+            <w:proofErr w:type="gramEnd"/>
+            <w:r>
+              <w:rPr>
+                <w:rFonts w:cs="BRH Malayalam Extra"/>
+                <w:color w:val="000000"/>
+                <w:szCs w:val="32"/>
+              </w:rPr>
+              <w:t>P64</w:t>
             </w:r>
             <w:r>
               <w:rPr>
@@ -3704,6 +3774,7 @@
               </w:rPr>
               <w:t>(</w:t>
             </w:r>
+            <w:proofErr w:type="gramStart"/>
             <w:r>
               <w:rPr>
                 <w:rFonts w:cs="BRH Malayalam Extra"/>
@@ -3727,7 +3798,16 @@
                 <w:color w:val="000000"/>
                 <w:szCs w:val="32"/>
               </w:rPr>
-              <w:t>[P64</w:t>
+              <w:t>[</w:t>
+            </w:r>
+            <w:proofErr w:type="gramEnd"/>
+            <w:r>
+              <w:rPr>
+                <w:rFonts w:cs="BRH Malayalam Extra"/>
+                <w:color w:val="000000"/>
+                <w:szCs w:val="32"/>
+              </w:rPr>
+              <w:t>P64</w:t>
             </w:r>
             <w:r>
               <w:rPr>

</xml_diff>